<commit_message>
presentacion final fase1, y documentacion terminada
</commit_message>
<xml_diff>
--- a/Fase 1/Evidencias Individuales/Chamorro_Alexander_1.2_APT122_DiarioReflexionFase1.docx
+++ b/Fase 1/Evidencias Individuales/Chamorro_Alexander_1.2_APT122_DiarioReflexionFase1.docx
@@ -872,6 +872,35 @@
                 <w:szCs w:val="24"/>
               </w:rPr>
             </w:pPr>
+            <w:r>
+              <w:rPr>
+                <w:rFonts w:eastAsiaTheme="majorEastAsia"/>
+                <w:color w:val="767171" w:themeColor="background2" w:themeShade="80"/>
+                <w:sz w:val="24"/>
+                <w:szCs w:val="24"/>
+              </w:rPr>
+              <w:t xml:space="preserve">Me siento seguro en </w:t>
+            </w:r>
+            <w:r>
+              <w:rPr>
+                <w:rFonts w:eastAsiaTheme="majorEastAsia"/>
+                <w:b/>
+                <w:bCs/>
+                <w:color w:val="00B050"/>
+                <w:sz w:val="24"/>
+                <w:szCs w:val="24"/>
+              </w:rPr>
+              <w:t>programación, bases de datos, aseguramiento de calidad y gestión de proyectos informáticos</w:t>
+            </w:r>
+            <w:r>
+              <w:rPr>
+                <w:rFonts w:eastAsiaTheme="majorEastAsia"/>
+                <w:color w:val="767171" w:themeColor="background2" w:themeShade="80"/>
+                <w:sz w:val="24"/>
+                <w:szCs w:val="24"/>
+              </w:rPr>
+              <w:t>, ya que son áreas donde he tenido un desempeño más consistente y en las que disfruto aplicar lo aprendido.</w:t>
+            </w:r>
           </w:p>
           <w:p>
             <w:pPr>
@@ -900,6 +929,84 @@
                 <w:szCs w:val="24"/>
               </w:rPr>
             </w:pPr>
+            <w:r>
+              <w:rPr>
+                <w:rFonts w:eastAsiaTheme="majorEastAsia"/>
+                <w:color w:val="767171" w:themeColor="background2" w:themeShade="80"/>
+                <w:sz w:val="24"/>
+                <w:szCs w:val="24"/>
+              </w:rPr>
+              <w:t xml:space="preserve">Reconozco debilidad en </w:t>
+            </w:r>
+            <w:r>
+              <w:rPr>
+                <w:rFonts w:eastAsiaTheme="majorEastAsia"/>
+                <w:b/>
+                <w:bCs/>
+                <w:color w:val="EE0000"/>
+                <w:sz w:val="24"/>
+                <w:szCs w:val="24"/>
+              </w:rPr>
+              <w:t>inglés</w:t>
+            </w:r>
+            <w:r>
+              <w:rPr>
+                <w:rFonts w:eastAsiaTheme="majorEastAsia"/>
+                <w:color w:val="EE0000"/>
+                <w:sz w:val="24"/>
+                <w:szCs w:val="24"/>
+              </w:rPr>
+              <w:t xml:space="preserve">, </w:t>
+            </w:r>
+            <w:r>
+              <w:rPr>
+                <w:rFonts w:eastAsiaTheme="majorEastAsia"/>
+                <w:b/>
+                <w:bCs/>
+                <w:color w:val="EE0000"/>
+                <w:sz w:val="24"/>
+                <w:szCs w:val="24"/>
+              </w:rPr>
+              <w:t>comunicación efectiva</w:t>
+            </w:r>
+            <w:r>
+              <w:rPr>
+                <w:rFonts w:eastAsiaTheme="majorEastAsia"/>
+                <w:color w:val="EE0000"/>
+                <w:sz w:val="24"/>
+                <w:szCs w:val="24"/>
+              </w:rPr>
+              <w:t xml:space="preserve"> y en </w:t>
+            </w:r>
+            <w:r>
+              <w:rPr>
+                <w:rFonts w:eastAsiaTheme="majorEastAsia"/>
+                <w:b/>
+                <w:bCs/>
+                <w:color w:val="EE0000"/>
+                <w:sz w:val="24"/>
+                <w:szCs w:val="24"/>
+              </w:rPr>
+              <w:t>gestión avanzada de datos (BI y minería)</w:t>
+            </w:r>
+            <w:r>
+              <w:rPr>
+                <w:rFonts w:eastAsiaTheme="majorEastAsia"/>
+                <w:color w:val="EE0000"/>
+                <w:sz w:val="24"/>
+                <w:szCs w:val="24"/>
+              </w:rPr>
+              <w:t xml:space="preserve">. </w:t>
+            </w:r>
+            <w:r>
+              <w:rPr>
+                <w:rFonts w:eastAsiaTheme="majorEastAsia"/>
+                <w:color w:val="767171" w:themeColor="background2" w:themeShade="80"/>
+                <w:sz w:val="24"/>
+                <w:szCs w:val="24"/>
+              </w:rPr>
+              <w:t>Estas son áreas en las que necesito reforzarme, ya que son clave para desempeñarme en un entorno profesional más competitivo y global.</w:t>
+            </w:r>
           </w:p>
           <w:p>
             <w:pPr>
@@ -934,49 +1041,6 @@
               <w:tabs>
                 <w:tab w:val="left" w:pos="454"/>
               </w:tabs>
-              <w:jc w:val="both"/>
-              <w:rPr>
-                <w:rFonts w:eastAsiaTheme="majorEastAsia"/>
-                <w:color w:val="767171" w:themeColor="background2" w:themeShade="80"/>
-                <w:sz w:val="24"/>
-                <w:szCs w:val="24"/>
-              </w:rPr>
-            </w:pPr>
-          </w:p>
-          <w:p>
-            <w:pPr>
-              <w:tabs>
-                <w:tab w:val="left" w:pos="454"/>
-              </w:tabs>
-              <w:jc w:val="both"/>
-              <w:rPr>
-                <w:rFonts w:eastAsiaTheme="majorEastAsia"/>
-                <w:color w:val="767171" w:themeColor="background2" w:themeShade="80"/>
-                <w:sz w:val="24"/>
-                <w:szCs w:val="24"/>
-              </w:rPr>
-            </w:pPr>
-          </w:p>
-          <w:p>
-            <w:pPr>
-              <w:tabs>
-                <w:tab w:val="left" w:pos="454"/>
-              </w:tabs>
-              <w:jc w:val="both"/>
-              <w:rPr>
-                <w:rFonts w:eastAsiaTheme="majorEastAsia"/>
-                <w:color w:val="767171" w:themeColor="background2" w:themeShade="80"/>
-                <w:sz w:val="24"/>
-                <w:szCs w:val="24"/>
-              </w:rPr>
-            </w:pPr>
-          </w:p>
-          <w:p>
-            <w:pPr>
-              <w:tabs>
-                <w:tab w:val="left" w:pos="454"/>
-              </w:tabs>
-              <w:ind w:left="171"/>
               <w:jc w:val="both"/>
               <w:rPr>
                 <w:rFonts w:eastAsiaTheme="majorEastAsia"/>
@@ -1869,7 +1933,6 @@
                 <w:sz w:val="24"/>
                 <w:szCs w:val="24"/>
               </w:rPr>
-              <w:lastRenderedPageBreak/>
               <w:t>A mediano plazo, también me interesa la posibilidad de seguir creciendo hacia roles de arquitecto de software o líder técnico, donde pueda guiar a otros desarrolladores y aportar desde la experiencia adquirida en proyectos complejos.</w:t>
             </w:r>
           </w:p>
@@ -2208,25 +2271,7 @@
                 <w:sz w:val="24"/>
                 <w:szCs w:val="24"/>
               </w:rPr>
-              <w:t xml:space="preserve">, el </w:t>
-            </w:r>
-            <w:r>
-              <w:rPr>
-                <w:rFonts w:eastAsiaTheme="majorEastAsia"/>
-                <w:color w:val="767171" w:themeColor="background2" w:themeShade="80"/>
-                <w:sz w:val="24"/>
-                <w:szCs w:val="24"/>
-              </w:rPr>
-              <w:t>cual,</w:t>
-            </w:r>
-            <w:r>
-              <w:rPr>
-                <w:rFonts w:eastAsiaTheme="majorEastAsia"/>
-                <w:color w:val="767171" w:themeColor="background2" w:themeShade="80"/>
-                <w:sz w:val="24"/>
-                <w:szCs w:val="24"/>
-              </w:rPr>
-              <w:t xml:space="preserve"> si bien se relaciona con el desarrollo web, está más enfocado en el área de comercio electrónico y experiencia de usuario. Actualmente, mi proyección profesional está más orientada hacia el </w:t>
+              <w:t xml:space="preserve">, el cual, si bien se relaciona con el desarrollo web, está más enfocado en el área de comercio electrónico y experiencia de usuario. Actualmente, mi proyección profesional está más orientada hacia el </w:t>
             </w:r>
             <w:proofErr w:type="spellStart"/>
             <w:r>
@@ -2439,7 +2484,6 @@
                 <w:sz w:val="24"/>
                 <w:szCs w:val="24"/>
               </w:rPr>
-              <w:lastRenderedPageBreak/>
               <w:t xml:space="preserve">Si no hay ninguna que se relacione suficiente: </w:t>
             </w:r>
           </w:p>
@@ -8965,7 +9009,6 @@
   <w:style w:type="character" w:default="1" w:styleId="Fuentedeprrafopredeter">
     <w:name w:val="Default Paragraph Font"/>
     <w:uiPriority w:val="1"/>
-    <w:semiHidden/>
     <w:unhideWhenUsed/>
   </w:style>
   <w:style w:type="table" w:default="1" w:styleId="Tablanormal">
@@ -10214,19 +10257,12 @@
 </file>
 
 <file path=customXml/item1.xml><?xml version="1.0" encoding="utf-8"?>
-<b:Sources xmlns:b="http://schemas.openxmlformats.org/officeDocument/2006/bibliography" xmlns="http://schemas.openxmlformats.org/officeDocument/2006/bibliography" SelectedStyle="\APASixthEditionOfficeOnline.xsl" StyleName="APA" Version="6"/>
+<p:properties xmlns:p="http://schemas.microsoft.com/office/2006/metadata/properties" xmlns:xsi="http://www.w3.org/2001/XMLSchema-instance" xmlns:pc="http://schemas.microsoft.com/office/infopath/2007/PartnerControls">
+  <documentManagement/>
+</p:properties>
 </file>
 
 <file path=customXml/item2.xml><?xml version="1.0" encoding="utf-8"?>
-<?mso-contentType ?>
-<FormTemplates xmlns="http://schemas.microsoft.com/sharepoint/v3/contenttype/forms">
-  <Display>DocumentLibraryForm</Display>
-  <Edit>DocumentLibraryForm</Edit>
-  <New>DocumentLibraryForm</New>
-</FormTemplates>
-</file>
-
-<file path=customXml/item3.xml><?xml version="1.0" encoding="utf-8"?>
 <ct:contentTypeSchema xmlns:ct="http://schemas.microsoft.com/office/2006/metadata/contentType" xmlns:ma="http://schemas.microsoft.com/office/2006/metadata/properties/metaAttributes" ct:_="" ma:_="" ma:contentTypeName="Documento" ma:contentTypeID="0x010100E96778489EE7714D8BD12CC105EB918B" ma:contentTypeVersion="2" ma:contentTypeDescription="Crear nuevo documento." ma:contentTypeScope="" ma:versionID="416c5c7ae9b5d54d83875cd3c65194e3">
   <xsd:schema xmlns:xsd="http://www.w3.org/2001/XMLSchema" xmlns:xs="http://www.w3.org/2001/XMLSchema" xmlns:p="http://schemas.microsoft.com/office/2006/metadata/properties" xmlns:ns2="126e8a1c-9ea9-435a-ac89-d06c80d62e30" targetNamespace="http://schemas.microsoft.com/office/2006/metadata/properties" ma:root="true" ma:fieldsID="70a237c842677bd850644f8595079f5e" ns2:_="">
     <xsd:import namespace="126e8a1c-9ea9-435a-ac89-d06c80d62e30"/>
@@ -10358,29 +10394,29 @@
 </ct:contentTypeSchema>
 </file>
 
+<file path=customXml/item3.xml><?xml version="1.0" encoding="utf-8"?>
+<?mso-contentType ?>
+<FormTemplates xmlns="http://schemas.microsoft.com/sharepoint/v3/contenttype/forms">
+  <Display>DocumentLibraryForm</Display>
+  <Edit>DocumentLibraryForm</Edit>
+  <New>DocumentLibraryForm</New>
+</FormTemplates>
+</file>
+
 <file path=customXml/item4.xml><?xml version="1.0" encoding="utf-8"?>
-<p:properties xmlns:p="http://schemas.microsoft.com/office/2006/metadata/properties" xmlns:xsi="http://www.w3.org/2001/XMLSchema-instance" xmlns:pc="http://schemas.microsoft.com/office/infopath/2007/PartnerControls">
-  <documentManagement/>
-</p:properties>
+<b:Sources xmlns:b="http://schemas.openxmlformats.org/officeDocument/2006/bibliography" xmlns="http://schemas.openxmlformats.org/officeDocument/2006/bibliography" SelectedStyle="\APASixthEditionOfficeOnline.xsl" StyleName="APA" Version="6"/>
 </file>
 
 <file path=customXml/itemProps1.xml><?xml version="1.0" encoding="utf-8"?>
-<ds:datastoreItem xmlns:ds="http://schemas.openxmlformats.org/officeDocument/2006/customXml" ds:itemID="{38798A93-35BB-4E36-97F5-7254B21EAFCC}">
+<ds:datastoreItem xmlns:ds="http://schemas.openxmlformats.org/officeDocument/2006/customXml" ds:itemID="{5F1783E3-BA1C-4CA3-8E32-C9B378BBED03}">
   <ds:schemaRefs>
-    <ds:schemaRef ds:uri="http://schemas.openxmlformats.org/officeDocument/2006/bibliography"/>
+    <ds:schemaRef ds:uri="http://schemas.microsoft.com/office/2006/metadata/properties"/>
+    <ds:schemaRef ds:uri="http://schemas.microsoft.com/office/infopath/2007/PartnerControls"/>
   </ds:schemaRefs>
 </ds:datastoreItem>
 </file>
 
 <file path=customXml/itemProps2.xml><?xml version="1.0" encoding="utf-8"?>
-<ds:datastoreItem xmlns:ds="http://schemas.openxmlformats.org/officeDocument/2006/customXml" ds:itemID="{DABAA964-10BA-4DBC-ABF2-CDEAC0FAF7AA}">
-  <ds:schemaRefs>
-    <ds:schemaRef ds:uri="http://schemas.microsoft.com/sharepoint/v3/contenttype/forms"/>
-  </ds:schemaRefs>
-</ds:datastoreItem>
-</file>
-
-<file path=customXml/itemProps3.xml><?xml version="1.0" encoding="utf-8"?>
 <ds:datastoreItem xmlns:ds="http://schemas.openxmlformats.org/officeDocument/2006/customXml" ds:itemID="{90673534-9590-47F8-B0D6-46AB217CB3AD}">
   <ds:schemaRefs>
     <ds:schemaRef ds:uri="http://schemas.microsoft.com/office/2006/metadata/contentType"/>
@@ -10398,11 +10434,18 @@
 </ds:datastoreItem>
 </file>
 
+<file path=customXml/itemProps3.xml><?xml version="1.0" encoding="utf-8"?>
+<ds:datastoreItem xmlns:ds="http://schemas.openxmlformats.org/officeDocument/2006/customXml" ds:itemID="{DABAA964-10BA-4DBC-ABF2-CDEAC0FAF7AA}">
+  <ds:schemaRefs>
+    <ds:schemaRef ds:uri="http://schemas.microsoft.com/sharepoint/v3/contenttype/forms"/>
+  </ds:schemaRefs>
+</ds:datastoreItem>
+</file>
+
 <file path=customXml/itemProps4.xml><?xml version="1.0" encoding="utf-8"?>
-<ds:datastoreItem xmlns:ds="http://schemas.openxmlformats.org/officeDocument/2006/customXml" ds:itemID="{5F1783E3-BA1C-4CA3-8E32-C9B378BBED03}">
+<ds:datastoreItem xmlns:ds="http://schemas.openxmlformats.org/officeDocument/2006/customXml" ds:itemID="{38798A93-35BB-4E36-97F5-7254B21EAFCC}">
   <ds:schemaRefs>
-    <ds:schemaRef ds:uri="http://schemas.microsoft.com/office/2006/metadata/properties"/>
-    <ds:schemaRef ds:uri="http://schemas.microsoft.com/office/infopath/2007/PartnerControls"/>
+    <ds:schemaRef ds:uri="http://schemas.openxmlformats.org/officeDocument/2006/bibliography"/>
   </ds:schemaRefs>
 </ds:datastoreItem>
 </file>
</xml_diff>